<commit_message>
Cập nhật csdl, file sql, file mô tả các bảng dữ liệu
</commit_message>
<xml_diff>
--- a/Docs/Designs/DATABASE/CDM/DD_RFID_DB_Design_v1.2.3 (Release3).docx
+++ b/Docs/Designs/DATABASE/CDM/DD_RFID_DB_Design_v1.2.3 (Release3).docx
@@ -19,8 +19,8 @@
         </w:rPr>
         <w:drawing>
           <wp:inline distT="0" distB="0" distL="0" distR="0" wp14:anchorId="17A804A3" wp14:editId="55777F5A">
-            <wp:extent cx="8814340" cy="4624629"/>
-            <wp:effectExtent l="0" t="0" r="6350" b="5080"/>
+            <wp:extent cx="8481852" cy="4624629"/>
+            <wp:effectExtent l="0" t="0" r="0" b="5080"/>
             <wp:docPr id="5" name="Picture 5"/>
             <wp:cNvGraphicFramePr>
               <a:graphicFrameLocks xmlns:a="http://schemas.openxmlformats.org/drawingml/2006/main" noChangeAspect="1"/>
@@ -47,7 +47,7 @@
                   <pic:spPr>
                     <a:xfrm>
                       <a:off x="0" y="0"/>
-                      <a:ext cx="8814340" cy="4624629"/>
+                      <a:ext cx="8481852" cy="4624629"/>
                     </a:xfrm>
                     <a:prstGeom prst="rect">
                       <a:avLst/>
@@ -164,8 +164,8 @@
         <w:lastRenderedPageBreak/>
         <w:drawing>
           <wp:inline distT="0" distB="0" distL="0" distR="0" wp14:anchorId="34BBAFE1" wp14:editId="1F5726AD">
-            <wp:extent cx="8609663" cy="3823346"/>
-            <wp:effectExtent l="0" t="0" r="1270" b="5715"/>
+            <wp:extent cx="8450197" cy="3823346"/>
+            <wp:effectExtent l="0" t="0" r="8255" b="5715"/>
             <wp:docPr id="1" name="Picture 1"/>
             <wp:cNvGraphicFramePr>
               <a:graphicFrameLocks xmlns:a="http://schemas.openxmlformats.org/drawingml/2006/main" noChangeAspect="1"/>
@@ -192,7 +192,7 @@
                   <pic:spPr>
                     <a:xfrm>
                       <a:off x="0" y="0"/>
-                      <a:ext cx="8609663" cy="3823346"/>
+                      <a:ext cx="8450197" cy="3823346"/>
                     </a:xfrm>
                     <a:prstGeom prst="rect">
                       <a:avLst/>
@@ -911,6 +911,13 @@
                 <w:szCs w:val="26"/>
               </w:rPr>
             </w:pPr>
+            <w:r>
+              <w:rPr>
+                <w:rFonts w:cs="Times New Roman"/>
+                <w:szCs w:val="26"/>
+              </w:rPr>
+              <w:t>50</w:t>
+            </w:r>
           </w:p>
         </w:tc>
         <w:tc>
@@ -1997,6 +2004,164 @@
           </w:p>
         </w:tc>
       </w:tr>
+      <w:tr>
+        <w:tc>
+          <w:tcPr>
+            <w:cnfStyle w:val="001000000000" w:firstRow="0" w:lastRow="0" w:firstColumn="1" w:lastColumn="0" w:oddVBand="0" w:evenVBand="0" w:oddHBand="0" w:evenHBand="0" w:firstRowFirstColumn="0" w:firstRowLastColumn="0" w:lastRowFirstColumn="0" w:lastRowLastColumn="0"/>
+            <w:tcW w:w="679" w:type="dxa"/>
+          </w:tcPr>
+          <w:p>
+            <w:pPr>
+              <w:spacing w:line="288" w:lineRule="auto"/>
+              <w:jc w:val="center"/>
+              <w:rPr>
+                <w:rFonts w:cs="Times New Roman"/>
+                <w:b w:val="0"/>
+                <w:szCs w:val="26"/>
+              </w:rPr>
+            </w:pPr>
+            <w:r>
+              <w:rPr>
+                <w:rFonts w:cs="Times New Roman"/>
+                <w:b w:val="0"/>
+                <w:szCs w:val="26"/>
+              </w:rPr>
+              <w:t>5</w:t>
+            </w:r>
+          </w:p>
+        </w:tc>
+        <w:tc>
+          <w:tcPr>
+            <w:tcW w:w="1443" w:type="dxa"/>
+          </w:tcPr>
+          <w:p>
+            <w:pPr>
+              <w:spacing w:line="288" w:lineRule="auto"/>
+              <w:cnfStyle w:val="000000000000" w:firstRow="0" w:lastRow="0" w:firstColumn="0" w:lastColumn="0" w:oddVBand="0" w:evenVBand="0" w:oddHBand="0" w:evenHBand="0" w:firstRowFirstColumn="0" w:firstRowLastColumn="0" w:lastRowFirstColumn="0" w:lastRowLastColumn="0"/>
+              <w:rPr>
+                <w:rFonts w:cs="Times New Roman"/>
+                <w:szCs w:val="26"/>
+              </w:rPr>
+            </w:pPr>
+            <w:r>
+              <w:rPr>
+                <w:rFonts w:cs="Times New Roman"/>
+                <w:szCs w:val="26"/>
+              </w:rPr>
+              <w:t>DaXuLy</w:t>
+            </w:r>
+          </w:p>
+        </w:tc>
+        <w:tc>
+          <w:tcPr>
+            <w:tcW w:w="567" w:type="dxa"/>
+          </w:tcPr>
+          <w:p>
+            <w:pPr>
+              <w:spacing w:line="288" w:lineRule="auto"/>
+              <w:jc w:val="center"/>
+              <w:cnfStyle w:val="000000000000" w:firstRow="0" w:lastRow="0" w:firstColumn="0" w:lastColumn="0" w:oddVBand="0" w:evenVBand="0" w:oddHBand="0" w:evenHBand="0" w:firstRowFirstColumn="0" w:firstRowLastColumn="0" w:lastRowFirstColumn="0" w:lastRowLastColumn="0"/>
+              <w:rPr>
+                <w:rFonts w:cs="Times New Roman"/>
+                <w:szCs w:val="26"/>
+              </w:rPr>
+            </w:pPr>
+            <w:r>
+              <w:rPr>
+                <w:rFonts w:cs="Times New Roman"/>
+                <w:szCs w:val="26"/>
+              </w:rPr>
+              <w:t>Bool</w:t>
+            </w:r>
+          </w:p>
+        </w:tc>
+        <w:tc>
+          <w:tcPr>
+            <w:tcW w:w="813" w:type="dxa"/>
+          </w:tcPr>
+          <w:p>
+            <w:pPr>
+              <w:spacing w:line="288" w:lineRule="auto"/>
+              <w:jc w:val="center"/>
+              <w:cnfStyle w:val="000000000000" w:firstRow="0" w:lastRow="0" w:firstColumn="0" w:lastColumn="0" w:oddVBand="0" w:evenVBand="0" w:oddHBand="0" w:evenHBand="0" w:firstRowFirstColumn="0" w:firstRowLastColumn="0" w:lastRowFirstColumn="0" w:lastRowLastColumn="0"/>
+              <w:rPr>
+                <w:rFonts w:cs="Times New Roman"/>
+                <w:szCs w:val="26"/>
+              </w:rPr>
+            </w:pPr>
+          </w:p>
+        </w:tc>
+        <w:tc>
+          <w:tcPr>
+            <w:tcW w:w="851" w:type="dxa"/>
+          </w:tcPr>
+          <w:p>
+            <w:pPr>
+              <w:spacing w:line="288" w:lineRule="auto"/>
+              <w:jc w:val="center"/>
+              <w:cnfStyle w:val="000000000000" w:firstRow="0" w:lastRow="0" w:firstColumn="0" w:lastColumn="0" w:oddVBand="0" w:evenVBand="0" w:oddHBand="0" w:evenHBand="0" w:firstRowFirstColumn="0" w:firstRowLastColumn="0" w:lastRowFirstColumn="0" w:lastRowLastColumn="0"/>
+              <w:rPr>
+                <w:rFonts w:cs="Times New Roman"/>
+                <w:szCs w:val="26"/>
+              </w:rPr>
+            </w:pPr>
+          </w:p>
+        </w:tc>
+        <w:tc>
+          <w:tcPr>
+            <w:tcW w:w="794" w:type="dxa"/>
+          </w:tcPr>
+          <w:p>
+            <w:pPr>
+              <w:spacing w:line="288" w:lineRule="auto"/>
+              <w:jc w:val="center"/>
+              <w:cnfStyle w:val="000000000000" w:firstRow="0" w:lastRow="0" w:firstColumn="0" w:lastColumn="0" w:oddVBand="0" w:evenVBand="0" w:oddHBand="0" w:evenHBand="0" w:firstRowFirstColumn="0" w:firstRowLastColumn="0" w:lastRowFirstColumn="0" w:lastRowLastColumn="0"/>
+              <w:rPr>
+                <w:rFonts w:cs="Times New Roman"/>
+                <w:szCs w:val="26"/>
+              </w:rPr>
+            </w:pPr>
+          </w:p>
+        </w:tc>
+        <w:tc>
+          <w:tcPr>
+            <w:tcW w:w="679" w:type="dxa"/>
+          </w:tcPr>
+          <w:p>
+            <w:pPr>
+              <w:spacing w:line="288" w:lineRule="auto"/>
+              <w:jc w:val="center"/>
+              <w:cnfStyle w:val="000000000000" w:firstRow="0" w:lastRow="0" w:firstColumn="0" w:lastColumn="0" w:oddVBand="0" w:evenVBand="0" w:oddHBand="0" w:evenHBand="0" w:firstRowFirstColumn="0" w:firstRowLastColumn="0" w:lastRowFirstColumn="0" w:lastRowLastColumn="0"/>
+              <w:rPr>
+                <w:rFonts w:cs="Times New Roman"/>
+                <w:szCs w:val="26"/>
+              </w:rPr>
+            </w:pPr>
+          </w:p>
+        </w:tc>
+        <w:tc>
+          <w:tcPr>
+            <w:tcW w:w="3235" w:type="dxa"/>
+          </w:tcPr>
+          <w:p>
+            <w:pPr>
+              <w:spacing w:line="288" w:lineRule="auto"/>
+              <w:cnfStyle w:val="000000000000" w:firstRow="0" w:lastRow="0" w:firstColumn="0" w:lastColumn="0" w:oddVBand="0" w:evenVBand="0" w:oddHBand="0" w:evenHBand="0" w:firstRowFirstColumn="0" w:firstRowLastColumn="0" w:lastRowFirstColumn="0" w:lastRowLastColumn="0"/>
+              <w:rPr>
+                <w:rFonts w:cs="Times New Roman"/>
+                <w:szCs w:val="26"/>
+              </w:rPr>
+            </w:pPr>
+            <w:r>
+              <w:rPr>
+                <w:rFonts w:cs="Times New Roman"/>
+                <w:szCs w:val="26"/>
+              </w:rPr>
+              <w:t>Thông báo được được xử lý hay chưa?</w:t>
+            </w:r>
+          </w:p>
+        </w:tc>
+      </w:tr>
     </w:tbl>
     <w:p>
       <w:pPr>
@@ -2678,6 +2843,7 @@
                 <w:b w:val="0"/>
                 <w:szCs w:val="26"/>
               </w:rPr>
+              <w:lastRenderedPageBreak/>
               <w:t>4</w:t>
             </w:r>
           </w:p>
@@ -2860,7 +3026,6 @@
                 <w:b w:val="0"/>
                 <w:szCs w:val="26"/>
               </w:rPr>
-              <w:lastRenderedPageBreak/>
               <w:t>5</w:t>
             </w:r>
           </w:p>
@@ -4777,6 +4942,7 @@
                 <w:b w:val="0"/>
                 <w:szCs w:val="26"/>
               </w:rPr>
+              <w:lastRenderedPageBreak/>
               <w:t>STT</w:t>
             </w:r>
           </w:p>
@@ -4968,7 +5134,6 @@
                 <w:b w:val="0"/>
                 <w:szCs w:val="26"/>
               </w:rPr>
-              <w:lastRenderedPageBreak/>
               <w:t>1</w:t>
             </w:r>
           </w:p>
@@ -8040,6 +8205,7 @@
                 <w:b w:val="0"/>
                 <w:szCs w:val="26"/>
               </w:rPr>
+              <w:lastRenderedPageBreak/>
               <w:t>3</w:t>
             </w:r>
           </w:p>
@@ -8422,7 +8588,6 @@
                 <w:b w:val="0"/>
                 <w:szCs w:val="26"/>
               </w:rPr>
-              <w:lastRenderedPageBreak/>
               <w:t>5</w:t>
             </w:r>
           </w:p>
@@ -10562,6 +10727,7 @@
                 <w:color w:val="000000" w:themeColor="text1"/>
                 <w:szCs w:val="26"/>
               </w:rPr>
+              <w:lastRenderedPageBreak/>
               <w:t>SUKIEN</w:t>
             </w:r>
           </w:p>
@@ -10592,7 +10758,6 @@
                 <w:b w:val="0"/>
                 <w:szCs w:val="26"/>
               </w:rPr>
-              <w:lastRenderedPageBreak/>
               <w:t>STT</w:t>
             </w:r>
           </w:p>
@@ -12596,13 +12761,6 @@
                 <w:szCs w:val="26"/>
               </w:rPr>
             </w:pPr>
-            <w:r>
-              <w:rPr>
-                <w:rFonts w:cs="Times New Roman"/>
-                <w:szCs w:val="26"/>
-              </w:rPr>
-              <w:t>x</w:t>
-            </w:r>
           </w:p>
         </w:tc>
         <w:tc>
@@ -13207,6 +13365,7 @@
                 <w:b w:val="0"/>
                 <w:szCs w:val="26"/>
               </w:rPr>
+              <w:lastRenderedPageBreak/>
               <w:t>2</w:t>
             </w:r>
           </w:p>
@@ -13386,7 +13545,6 @@
                 <w:b w:val="0"/>
                 <w:szCs w:val="26"/>
               </w:rPr>
-              <w:lastRenderedPageBreak/>
               <w:t>3</w:t>
             </w:r>
           </w:p>
@@ -13466,13 +13624,8 @@
                 <w:szCs w:val="26"/>
               </w:rPr>
             </w:pPr>
-            <w:r>
-              <w:rPr>
-                <w:rFonts w:cs="Times New Roman"/>
-                <w:szCs w:val="26"/>
-              </w:rPr>
-              <w:t>x</w:t>
-            </w:r>
+            <w:bookmarkStart w:id="2" w:name="_GoBack"/>
+            <w:bookmarkEnd w:id="2"/>
           </w:p>
         </w:tc>
         <w:tc>
@@ -14333,8 +14486,6 @@
               </w:rPr>
               <w:t xml:space="preserve"> (mặc định = 0)</w:t>
             </w:r>
-            <w:bookmarkStart w:id="2" w:name="_GoBack"/>
-            <w:bookmarkEnd w:id="2"/>
           </w:p>
         </w:tc>
       </w:tr>
@@ -14434,7 +14585,7 @@
         <v:path o:extrusionok="f" gradientshapeok="t" o:connecttype="rect"/>
         <o:lock v:ext="edit" aspectratio="t"/>
       </v:shapetype>
-      <v:shape id="_x0000_i1038" type="#_x0000_t75" style="width:2in;height:2in" o:bullet="t">
+      <v:shape id="_x0000_i1035" type="#_x0000_t75" style="width:2in;height:2in" o:bullet="t">
         <v:imagedata r:id="rId1" o:title=""/>
       </v:shape>
     </w:pict>

</xml_diff>